<commit_message>
Update the docs after confirming with our PM
</commit_message>
<xml_diff>
--- a/documents/3_Functional Spec Final.docx
+++ b/documents/3_Functional Spec Final.docx
@@ -2817,19 +2817,13 @@
         <w:br/>
       </w:r>
       <w:r>
-        <w:t xml:space="preserve">Permissions are tailored to administrators and laboratory staff and students. These users will mainly include lecturers and postgraduate students, as well as </w:t>
-      </w:r>
-      <w:proofErr w:type="spellStart"/>
-      <w:r>
-        <w:t>demis</w:t>
-      </w:r>
-      <w:proofErr w:type="spellEnd"/>
-      <w:r>
-        <w:t xml:space="preserve">/tutors </w:t>
-      </w:r>
-      <w:r>
-        <w:lastRenderedPageBreak/>
-        <w:t>for certain modules they are employed for.</w:t>
+        <w:t>Permissions are tailored to administrators and laboratory</w:t>
+      </w:r>
+      <w:r>
+        <w:t xml:space="preserve"> </w:t>
+      </w:r>
+      <w:r>
+        <w:t>students.</w:t>
       </w:r>
       <w:r>
         <w:br/>
@@ -2846,6 +2840,7 @@
         <w:rPr>
           <w:b/>
         </w:rPr>
+        <w:lastRenderedPageBreak/>
         <w:t>Mobile and Desktop Accessibility</w:t>
       </w:r>
       <w:r>
@@ -2997,15 +2992,19 @@
         <w:t xml:space="preserve">Primary Users </w:t>
       </w:r>
       <w:r>
-        <w:t xml:space="preserve">- postgraduate students, </w:t>
-      </w:r>
-      <w:proofErr w:type="spellStart"/>
-      <w:r>
-        <w:t>demis</w:t>
-      </w:r>
-      <w:proofErr w:type="spellEnd"/>
-      <w:r>
-        <w:t>/tutors, lecturers and laboratory staff.</w:t>
+        <w:t>- postgraduate students</w:t>
+      </w:r>
+      <w:r>
+        <w:t xml:space="preserve"> and</w:t>
+      </w:r>
+      <w:r>
+        <w:t xml:space="preserve"> laboratory staff</w:t>
+      </w:r>
+      <w:r>
+        <w:t xml:space="preserve"> (administrators)</w:t>
+      </w:r>
+      <w:r>
+        <w:t>.</w:t>
       </w:r>
     </w:p>
     <w:p>
@@ -3117,7 +3116,6 @@
         <w:rPr>
           <w:u w:val="single"/>
         </w:rPr>
-        <w:lastRenderedPageBreak/>
         <w:t>2. System Overview</w:t>
       </w:r>
       <w:bookmarkStart w:id="5" w:name="_ezovlklc99eg" w:colFirst="0" w:colLast="0"/>
@@ -3187,6 +3185,7 @@
         <w:rPr>
           <w:b/>
         </w:rPr>
+        <w:lastRenderedPageBreak/>
         <w:t>Inefficient bookings</w:t>
       </w:r>
       <w:r>
@@ -3710,7 +3709,6 @@
               <w:rPr>
                 <w:b/>
               </w:rPr>
-              <w:lastRenderedPageBreak/>
               <w:t>Administrators</w:t>
             </w:r>
           </w:p>
@@ -13839,7 +13837,6 @@
   <w:style w:type="character" w:default="1" w:styleId="DefaultParagraphFont">
     <w:name w:val="Default Paragraph Font"/>
     <w:uiPriority w:val="1"/>
-    <w:semiHidden/>
     <w:unhideWhenUsed/>
   </w:style>
   <w:style w:type="table" w:default="1" w:styleId="TableNormal">

</xml_diff>